<commit_message>
Cambios al documento de Segunda Entrega
</commit_message>
<xml_diff>
--- a/Documento de Segunda Entrega.docx
+++ b/Documento de Segunda Entrega.docx
@@ -1,6 +1,6 @@
 
 <file path=word/document.xml><?xml version="1.0" encoding="utf-8"?>
-<w:document xmlns:wpc="http://schemas.microsoft.com/office/word/2010/wordprocessingCanvas" xmlns:cx="http://schemas.microsoft.com/office/drawing/2014/chartex" xmlns:cx1="http://schemas.microsoft.com/office/drawing/2015/9/8/chartex" xmlns:cx2="http://schemas.microsoft.com/office/drawing/2015/10/21/chartex" xmlns:cx3="http://schemas.microsoft.com/office/drawing/2016/5/9/chartex" xmlns:cx4="http://schemas.microsoft.com/office/drawing/2016/5/10/chartex" xmlns:cx5="http://schemas.microsoft.com/office/drawing/2016/5/11/chartex" xmlns:cx6="http://schemas.microsoft.com/office/drawing/2016/5/12/chartex" xmlns:cx7="http://schemas.microsoft.com/office/drawing/2016/5/13/chartex" xmlns:cx8="http://schemas.microsoft.com/office/drawing/2016/5/14/chartex" xmlns:mc="http://schemas.openxmlformats.org/markup-compatibility/2006" xmlns:o="urn:schemas-microsoft-com:office:office" xmlns:r="http://schemas.openxmlformats.org/officeDocument/2006/relationships" xmlns:m="http://schemas.openxmlformats.org/officeDocument/2006/math" xmlns:v="urn:schemas-microsoft-com:vml" xmlns:wp14="http://schemas.microsoft.com/office/word/2010/wordprocessingDrawing" xmlns:wp="http://schemas.openxmlformats.org/drawingml/2006/wordprocessingDrawing" xmlns:w10="urn:schemas-microsoft-com:office:word" xmlns:w="http://schemas.openxmlformats.org/wordprocessingml/2006/main" xmlns:w14="http://schemas.microsoft.com/office/word/2010/wordml" xmlns:w15="http://schemas.microsoft.com/office/word/2012/wordml" xmlns:w16se="http://schemas.microsoft.com/office/word/2015/wordml/symex" xmlns:wpg="http://schemas.microsoft.com/office/word/2010/wordprocessingGroup" xmlns:wpi="http://schemas.microsoft.com/office/word/2010/wordprocessingInk" xmlns:wne="http://schemas.microsoft.com/office/word/2006/wordml" xmlns:wps="http://schemas.microsoft.com/office/word/2010/wordprocessingShape" mc:Ignorable="w14 w15 w16se wp14">
+<w:document xmlns:wpc="http://schemas.microsoft.com/office/word/2010/wordprocessingCanvas" xmlns:cx="http://schemas.microsoft.com/office/drawing/2014/chartex" xmlns:cx1="http://schemas.microsoft.com/office/drawing/2015/9/8/chartex" xmlns:cx2="http://schemas.microsoft.com/office/drawing/2015/10/21/chartex" xmlns:cx3="http://schemas.microsoft.com/office/drawing/2016/5/9/chartex" xmlns:cx4="http://schemas.microsoft.com/office/drawing/2016/5/10/chartex" xmlns:cx5="http://schemas.microsoft.com/office/drawing/2016/5/11/chartex" xmlns:mc="http://schemas.openxmlformats.org/markup-compatibility/2006" xmlns:o="urn:schemas-microsoft-com:office:office" xmlns:r="http://schemas.openxmlformats.org/officeDocument/2006/relationships" xmlns:m="http://schemas.openxmlformats.org/officeDocument/2006/math" xmlns:v="urn:schemas-microsoft-com:vml" xmlns:wp14="http://schemas.microsoft.com/office/word/2010/wordprocessingDrawing" xmlns:wp="http://schemas.openxmlformats.org/drawingml/2006/wordprocessingDrawing" xmlns:w10="urn:schemas-microsoft-com:office:word" xmlns:w="http://schemas.openxmlformats.org/wordprocessingml/2006/main" xmlns:w14="http://schemas.microsoft.com/office/word/2010/wordml" xmlns:w15="http://schemas.microsoft.com/office/word/2012/wordml" xmlns:w16se="http://schemas.microsoft.com/office/word/2015/wordml/symex" xmlns:wpg="http://schemas.microsoft.com/office/word/2010/wordprocessingGroup" xmlns:wpi="http://schemas.microsoft.com/office/word/2010/wordprocessingInk" xmlns:wne="http://schemas.microsoft.com/office/word/2006/wordml" xmlns:wps="http://schemas.microsoft.com/office/word/2010/wordprocessingShape" mc:Ignorable="w14 w15 w16se wp14">
   <w:body>
     <w:sdt>
       <w:sdtPr>
@@ -33,7 +33,7 @@
             <w:rPr>
               <w:noProof/>
               <w:color w:val="5B9BD5" w:themeColor="accent1"/>
-              <w:lang w:val="es-ES" w:eastAsia="es-ES"/>
+              <w:lang w:eastAsia="es-MX"/>
             </w:rPr>
             <w:drawing>
               <wp:inline distT="0" distB="0" distL="0" distR="0">
@@ -160,6 +160,7 @@
             <w:dataBinding w:prefixMappings="xmlns:ns0='http://purl.org/dc/elements/1.1/' xmlns:ns1='http://schemas.openxmlformats.org/package/2006/metadata/core-properties' " w:xpath="/ns1:coreProperties[1]/ns0:subject[1]" w:storeItemID="{6C3C8BC8-F283-45AE-878A-BAB7291924A1}"/>
             <w:text/>
           </w:sdtPr>
+          <w:sdtEndPr/>
           <w:sdtContent>
             <w:p>
               <w:pPr>
@@ -177,25 +178,7 @@
                   <w:sz w:val="28"/>
                   <w:szCs w:val="28"/>
                 </w:rPr>
-                <w:t xml:space="preserve">Luis Fernando </w:t>
-              </w:r>
-              <w:proofErr w:type="spellStart"/>
-              <w:r>
-                <w:rPr>
-                  <w:color w:val="5B9BD5" w:themeColor="accent1"/>
-                  <w:sz w:val="28"/>
-                  <w:szCs w:val="28"/>
-                </w:rPr>
-                <w:t>Gomez</w:t>
-              </w:r>
-              <w:proofErr w:type="spellEnd"/>
-              <w:r>
-                <w:rPr>
-                  <w:color w:val="5B9BD5" w:themeColor="accent1"/>
-                  <w:sz w:val="28"/>
-                  <w:szCs w:val="28"/>
-                </w:rPr>
-                <w:t xml:space="preserve"> Alejandre                        Francisco Gerardo Mares Solano</w:t>
+                <w:t>Luis Fernando Gomez Alejandre                        Francisco Gerardo Mares Solano</w:t>
               </w:r>
             </w:p>
           </w:sdtContent>
@@ -213,7 +196,7 @@
             <w:rPr>
               <w:noProof/>
               <w:color w:val="5B9BD5" w:themeColor="accent1"/>
-              <w:lang w:val="es-ES" w:eastAsia="es-ES"/>
+              <w:lang w:eastAsia="es-MX"/>
             </w:rPr>
             <mc:AlternateContent>
               <mc:Choice Requires="wps">
@@ -293,6 +276,7 @@
                                     <w:calendar w:val="gregorian"/>
                                   </w:date>
                                 </w:sdtPr>
+                                <w:sdtEndPr/>
                                 <w:sdtContent>
                                   <w:p>
                                     <w:pPr>
@@ -339,6 +323,7 @@
                                     <w:dataBinding w:prefixMappings="xmlns:ns0='http://schemas.openxmlformats.org/officeDocument/2006/extended-properties' " w:xpath="/ns0:Properties[1]/ns0:Company[1]" w:storeItemID="{6668398D-A668-4E3E-A5EB-62B293D839F1}"/>
                                     <w:text/>
                                   </w:sdtPr>
+                                  <w:sdtEndPr/>
                                   <w:sdtContent>
                                     <w:r>
                                       <w:rPr>
@@ -370,6 +355,7 @@
                                     <w:dataBinding w:prefixMappings="xmlns:ns0='http://schemas.microsoft.com/office/2006/coverPageProps' " w:xpath="/ns0:CoverPageProperties[1]/ns0:CompanyAddress[1]" w:storeItemID="{55AF091B-3C7A-41E3-B477-F2FDAA23CFDA}"/>
                                     <w:text/>
                                   </w:sdtPr>
+                                  <w:sdtEndPr/>
                                   <w:sdtContent>
                                     <w:r>
                                       <w:rPr>
@@ -400,7 +386,7 @@
                   </wp:anchor>
                 </w:drawing>
               </mc:Choice>
-              <mc:Fallback>
+              <mc:Fallback xmlns:cx8="http://schemas.microsoft.com/office/drawing/2016/5/14/chartex" xmlns:cx7="http://schemas.microsoft.com/office/drawing/2016/5/13/chartex" xmlns:cx6="http://schemas.microsoft.com/office/drawing/2016/5/12/chartex">
                 <w:pict>
                   <v:shapetype id="_x0000_t202" coordsize="21600,21600" o:spt="202" path="m,l,21600r21600,l21600,xe">
                     <v:stroke joinstyle="miter"/>
@@ -527,7 +513,7 @@
             <w:rPr>
               <w:noProof/>
               <w:color w:val="5B9BD5" w:themeColor="accent1"/>
-              <w:lang w:val="es-ES" w:eastAsia="es-ES"/>
+              <w:lang w:eastAsia="es-MX"/>
             </w:rPr>
             <w:drawing>
               <wp:inline distT="0" distB="0" distL="0" distR="0">
@@ -609,6 +595,7 @@
           <w:docPartUnique/>
         </w:docPartObj>
       </w:sdtPr>
+      <w:sdtEndPr/>
       <w:sdtContent>
         <w:p>
           <w:pPr>
@@ -1478,7 +1465,7 @@
       <w:r>
         <w:rPr>
           <w:noProof/>
-          <w:lang w:val="es-ES" w:eastAsia="es-ES"/>
+          <w:lang w:eastAsia="es-MX"/>
         </w:rPr>
         <w:drawing>
           <wp:inline distT="0" distB="0" distL="0" distR="0">
@@ -1529,8 +1516,6 @@
           </wp:inline>
         </w:drawing>
       </w:r>
-      <w:bookmarkStart w:id="1" w:name="_GoBack"/>
-      <w:bookmarkEnd w:id="1"/>
     </w:p>
     <w:p>
       <w:pPr>
@@ -1569,13 +1554,13 @@
       <w:pPr>
         <w:pStyle w:val="Ttulo3"/>
       </w:pPr>
-      <w:bookmarkStart w:id="2" w:name="_Toc475100654"/>
-      <w:bookmarkStart w:id="3" w:name="_Toc478652788"/>
+      <w:bookmarkStart w:id="1" w:name="_Toc475100654"/>
+      <w:bookmarkStart w:id="2" w:name="_Toc478652788"/>
       <w:r>
         <w:t>CRUD Alumnos</w:t>
       </w:r>
+      <w:bookmarkEnd w:id="1"/>
       <w:bookmarkEnd w:id="2"/>
-      <w:bookmarkEnd w:id="3"/>
     </w:p>
     <w:p>
       <w:pPr>
@@ -1585,14 +1570,27 @@
       <w:r>
         <w:t xml:space="preserve">Tabla </w:t>
       </w:r>
-      <w:fldSimple w:instr=" SEQ Tabla \* ARABIC ">
-        <w:r>
-          <w:rPr>
-            <w:noProof/>
-          </w:rPr>
-          <w:t>1</w:t>
-        </w:r>
-      </w:fldSimple>
+      <w:r>
+        <w:fldChar w:fldCharType="begin"/>
+      </w:r>
+      <w:r>
+        <w:instrText xml:space="preserve"> SEQ Tabla \* ARABIC </w:instrText>
+      </w:r>
+      <w:r>
+        <w:fldChar w:fldCharType="separate"/>
+      </w:r>
+      <w:r>
+        <w:rPr>
+          <w:noProof/>
+        </w:rPr>
+        <w:t>1</w:t>
+      </w:r>
+      <w:r>
+        <w:rPr>
+          <w:noProof/>
+        </w:rPr>
+        <w:fldChar w:fldCharType="end"/>
+      </w:r>
       <w:r>
         <w:t xml:space="preserve"> </w:t>
       </w:r>
@@ -2989,13 +2987,13 @@
       <w:pPr>
         <w:pStyle w:val="Ttulo3"/>
       </w:pPr>
-      <w:bookmarkStart w:id="4" w:name="_Toc475100657"/>
-      <w:bookmarkStart w:id="5" w:name="_Toc478652791"/>
+      <w:bookmarkStart w:id="3" w:name="_Toc475100657"/>
+      <w:bookmarkStart w:id="4" w:name="_Toc478652791"/>
       <w:r>
         <w:t>CRUD Colaboradores</w:t>
       </w:r>
+      <w:bookmarkEnd w:id="3"/>
       <w:bookmarkEnd w:id="4"/>
-      <w:bookmarkEnd w:id="5"/>
     </w:p>
     <w:p>
       <w:pPr>
@@ -3005,14 +3003,27 @@
       <w:r>
         <w:t xml:space="preserve">Tabla </w:t>
       </w:r>
-      <w:fldSimple w:instr=" SEQ Tabla \* ARABIC ">
-        <w:r>
-          <w:rPr>
-            <w:noProof/>
-          </w:rPr>
-          <w:t>2</w:t>
-        </w:r>
-      </w:fldSimple>
+      <w:r>
+        <w:fldChar w:fldCharType="begin"/>
+      </w:r>
+      <w:r>
+        <w:instrText xml:space="preserve"> SEQ Tabla \* ARABIC </w:instrText>
+      </w:r>
+      <w:r>
+        <w:fldChar w:fldCharType="separate"/>
+      </w:r>
+      <w:r>
+        <w:rPr>
+          <w:noProof/>
+        </w:rPr>
+        <w:t>2</w:t>
+      </w:r>
+      <w:r>
+        <w:rPr>
+          <w:noProof/>
+        </w:rPr>
+        <w:fldChar w:fldCharType="end"/>
+      </w:r>
       <w:r>
         <w:t xml:space="preserve"> </w:t>
       </w:r>
@@ -4642,7 +4653,7 @@
           <w:szCs w:val="24"/>
         </w:rPr>
       </w:pPr>
-      <w:bookmarkStart w:id="6" w:name="_Toc475100655"/>
+      <w:bookmarkStart w:id="5" w:name="_Toc475100655"/>
       <w:r>
         <w:br w:type="page"/>
       </w:r>
@@ -4651,31 +4662,44 @@
       <w:pPr>
         <w:pStyle w:val="Ttulo3"/>
       </w:pPr>
-      <w:bookmarkStart w:id="7" w:name="_Toc478652789"/>
+      <w:bookmarkStart w:id="6" w:name="_Toc478652789"/>
       <w:r>
         <w:lastRenderedPageBreak/>
         <w:t>CRUD Grupos</w:t>
       </w:r>
+      <w:bookmarkEnd w:id="5"/>
       <w:bookmarkEnd w:id="6"/>
-      <w:bookmarkEnd w:id="7"/>
     </w:p>
     <w:p>
       <w:pPr>
         <w:pStyle w:val="Descripcin"/>
         <w:keepNext/>
       </w:pPr>
-      <w:bookmarkStart w:id="8" w:name="_Toc475100110"/>
+      <w:bookmarkStart w:id="7" w:name="_Toc475100110"/>
       <w:r>
         <w:t xml:space="preserve">Tabla </w:t>
       </w:r>
-      <w:fldSimple w:instr=" SEQ Tabla \* ARABIC ">
-        <w:r>
-          <w:rPr>
-            <w:noProof/>
-          </w:rPr>
-          <w:t>3</w:t>
-        </w:r>
-      </w:fldSimple>
+      <w:r>
+        <w:fldChar w:fldCharType="begin"/>
+      </w:r>
+      <w:r>
+        <w:instrText xml:space="preserve"> SEQ Tabla \* ARABIC </w:instrText>
+      </w:r>
+      <w:r>
+        <w:fldChar w:fldCharType="separate"/>
+      </w:r>
+      <w:r>
+        <w:rPr>
+          <w:noProof/>
+        </w:rPr>
+        <w:t>3</w:t>
+      </w:r>
+      <w:r>
+        <w:rPr>
+          <w:noProof/>
+        </w:rPr>
+        <w:fldChar w:fldCharType="end"/>
+      </w:r>
       <w:r>
         <w:t xml:space="preserve"> </w:t>
       </w:r>
@@ -4685,7 +4709,7 @@
       <w:r>
         <w:t xml:space="preserve"> CRUD Grupos</w:t>
       </w:r>
-      <w:bookmarkEnd w:id="8"/>
+      <w:bookmarkEnd w:id="7"/>
     </w:p>
     <w:tbl>
       <w:tblPr>
@@ -5900,17 +5924,17 @@
       <w:pPr>
         <w:pStyle w:val="Ttulo3"/>
       </w:pPr>
-      <w:bookmarkStart w:id="9" w:name="_Toc475100656"/>
-      <w:bookmarkStart w:id="10" w:name="_Toc478652790"/>
+      <w:bookmarkStart w:id="8" w:name="_Toc475100656"/>
+      <w:bookmarkStart w:id="9" w:name="_Toc478652790"/>
       <w:r>
         <w:lastRenderedPageBreak/>
         <w:t>CRUD Promociones</w:t>
       </w:r>
-      <w:bookmarkStart w:id="11" w:name="_Toc475100111"/>
+      <w:bookmarkStart w:id="10" w:name="_Toc475100111"/>
+      <w:bookmarkEnd w:id="8"/>
       <w:bookmarkEnd w:id="9"/>
-      <w:bookmarkEnd w:id="10"/>
     </w:p>
-    <w:bookmarkEnd w:id="11"/>
+    <w:bookmarkEnd w:id="10"/>
     <w:p>
       <w:pPr>
         <w:pStyle w:val="Descripcin"/>
@@ -5919,14 +5943,27 @@
       <w:r>
         <w:t xml:space="preserve">Tabla </w:t>
       </w:r>
-      <w:fldSimple w:instr=" SEQ Tabla \* ARABIC ">
-        <w:r>
-          <w:rPr>
-            <w:noProof/>
-          </w:rPr>
-          <w:t>4</w:t>
-        </w:r>
-      </w:fldSimple>
+      <w:r>
+        <w:fldChar w:fldCharType="begin"/>
+      </w:r>
+      <w:r>
+        <w:instrText xml:space="preserve"> SEQ Tabla \* ARABIC </w:instrText>
+      </w:r>
+      <w:r>
+        <w:fldChar w:fldCharType="separate"/>
+      </w:r>
+      <w:r>
+        <w:rPr>
+          <w:noProof/>
+        </w:rPr>
+        <w:t>4</w:t>
+      </w:r>
+      <w:r>
+        <w:rPr>
+          <w:noProof/>
+        </w:rPr>
+        <w:fldChar w:fldCharType="end"/>
+      </w:r>
       <w:r>
         <w:t xml:space="preserve"> </w:t>
       </w:r>
@@ -6870,21 +6907,7 @@
               <w:rPr>
                 <w:rFonts w:asciiTheme="majorHAnsi" w:hAnsiTheme="majorHAnsi" w:cstheme="majorHAnsi"/>
               </w:rPr>
-              <w:t xml:space="preserve">1. El sistema no puede continuar </w:t>
-            </w:r>
-            <w:proofErr w:type="spellStart"/>
-            <w:r>
-              <w:rPr>
-                <w:rFonts w:asciiTheme="majorHAnsi" w:hAnsiTheme="majorHAnsi" w:cstheme="majorHAnsi"/>
-              </w:rPr>
-              <w:t>por que</w:t>
-            </w:r>
-            <w:proofErr w:type="spellEnd"/>
-            <w:r>
-              <w:rPr>
-                <w:rFonts w:asciiTheme="majorHAnsi" w:hAnsiTheme="majorHAnsi" w:cstheme="majorHAnsi"/>
-              </w:rPr>
-              <w:t xml:space="preserve"> no hay conexión a la base de datos</w:t>
+              <w:t>1. El sistema no puede continuar por que no hay conexión a la base de datos</w:t>
             </w:r>
           </w:p>
         </w:tc>
@@ -7078,19 +7101,32 @@
           <w:rFonts w:asciiTheme="majorHAnsi" w:hAnsiTheme="majorHAnsi" w:cstheme="majorHAnsi"/>
         </w:rPr>
       </w:pPr>
-      <w:bookmarkStart w:id="12" w:name="_Toc475100112"/>
+      <w:bookmarkStart w:id="11" w:name="_Toc475100112"/>
       <w:r>
         <w:lastRenderedPageBreak/>
         <w:t xml:space="preserve">Tabla </w:t>
       </w:r>
-      <w:fldSimple w:instr=" SEQ Tabla \* ARABIC ">
-        <w:r>
-          <w:rPr>
-            <w:noProof/>
-          </w:rPr>
-          <w:t>5</w:t>
-        </w:r>
-      </w:fldSimple>
+      <w:r>
+        <w:fldChar w:fldCharType="begin"/>
+      </w:r>
+      <w:r>
+        <w:instrText xml:space="preserve"> SEQ Tabla \* ARABIC </w:instrText>
+      </w:r>
+      <w:r>
+        <w:fldChar w:fldCharType="separate"/>
+      </w:r>
+      <w:r>
+        <w:rPr>
+          <w:noProof/>
+        </w:rPr>
+        <w:t>5</w:t>
+      </w:r>
+      <w:r>
+        <w:rPr>
+          <w:noProof/>
+        </w:rPr>
+        <w:fldChar w:fldCharType="end"/>
+      </w:r>
       <w:r>
         <w:t xml:space="preserve"> </w:t>
       </w:r>
@@ -7100,7 +7136,7 @@
       <w:r>
         <w:t xml:space="preserve"> CRUD Colaboradores</w:t>
       </w:r>
-      <w:bookmarkEnd w:id="12"/>
+      <w:bookmarkEnd w:id="11"/>
     </w:p>
     <w:tbl>
       <w:tblPr>
@@ -10906,14 +10942,27 @@
       <w:r>
         <w:t xml:space="preserve">Tabla </w:t>
       </w:r>
-      <w:fldSimple w:instr=" SEQ Tabla \* ARABIC ">
-        <w:r>
-          <w:rPr>
-            <w:noProof/>
-          </w:rPr>
-          <w:t>6</w:t>
-        </w:r>
-      </w:fldSimple>
+      <w:r>
+        <w:fldChar w:fldCharType="begin"/>
+      </w:r>
+      <w:r>
+        <w:instrText xml:space="preserve"> SEQ Tabla \* ARABIC </w:instrText>
+      </w:r>
+      <w:r>
+        <w:fldChar w:fldCharType="separate"/>
+      </w:r>
+      <w:r>
+        <w:rPr>
+          <w:noProof/>
+        </w:rPr>
+        <w:t>6</w:t>
+      </w:r>
+      <w:r>
+        <w:rPr>
+          <w:noProof/>
+        </w:rPr>
+        <w:fldChar w:fldCharType="end"/>
+      </w:r>
       <w:r>
         <w:t xml:space="preserve"> Tabla de caso de uso </w:t>
       </w:r>
@@ -11967,14 +12016,27 @@
       <w:r>
         <w:t xml:space="preserve">Tabla </w:t>
       </w:r>
-      <w:fldSimple w:instr=" SEQ Tabla \* ARABIC ">
-        <w:r>
-          <w:rPr>
-            <w:noProof/>
-          </w:rPr>
-          <w:t>7</w:t>
-        </w:r>
-      </w:fldSimple>
+      <w:r>
+        <w:fldChar w:fldCharType="begin"/>
+      </w:r>
+      <w:r>
+        <w:instrText xml:space="preserve"> SEQ Tabla \* ARABIC </w:instrText>
+      </w:r>
+      <w:r>
+        <w:fldChar w:fldCharType="separate"/>
+      </w:r>
+      <w:r>
+        <w:rPr>
+          <w:noProof/>
+        </w:rPr>
+        <w:t>7</w:t>
+      </w:r>
+      <w:r>
+        <w:rPr>
+          <w:noProof/>
+        </w:rPr>
+        <w:fldChar w:fldCharType="end"/>
+      </w:r>
       <w:r>
         <w:t xml:space="preserve"> Tabla de caso de uso </w:t>
       </w:r>
@@ -12994,14 +13056,27 @@
       <w:r>
         <w:t xml:space="preserve">Tabla </w:t>
       </w:r>
-      <w:fldSimple w:instr=" SEQ Tabla \* ARABIC ">
-        <w:r>
-          <w:rPr>
-            <w:noProof/>
-          </w:rPr>
-          <w:t>8</w:t>
-        </w:r>
-      </w:fldSimple>
+      <w:r>
+        <w:fldChar w:fldCharType="begin"/>
+      </w:r>
+      <w:r>
+        <w:instrText xml:space="preserve"> SEQ Tabla \* ARABIC </w:instrText>
+      </w:r>
+      <w:r>
+        <w:fldChar w:fldCharType="separate"/>
+      </w:r>
+      <w:r>
+        <w:rPr>
+          <w:noProof/>
+        </w:rPr>
+        <w:t>8</w:t>
+      </w:r>
+      <w:r>
+        <w:rPr>
+          <w:noProof/>
+        </w:rPr>
+        <w:fldChar w:fldCharType="end"/>
+      </w:r>
       <w:r>
         <w:t xml:space="preserve"> Tabla de caso de uso </w:t>
       </w:r>
@@ -14207,14 +14282,27 @@
       <w:r>
         <w:t xml:space="preserve">Tabla </w:t>
       </w:r>
-      <w:fldSimple w:instr=" SEQ Tabla \* ARABIC ">
-        <w:r>
-          <w:rPr>
-            <w:noProof/>
-          </w:rPr>
-          <w:t>9</w:t>
-        </w:r>
-      </w:fldSimple>
+      <w:r>
+        <w:fldChar w:fldCharType="begin"/>
+      </w:r>
+      <w:r>
+        <w:instrText xml:space="preserve"> SEQ Tabla \* ARABIC </w:instrText>
+      </w:r>
+      <w:r>
+        <w:fldChar w:fldCharType="separate"/>
+      </w:r>
+      <w:r>
+        <w:rPr>
+          <w:noProof/>
+        </w:rPr>
+        <w:t>9</w:t>
+      </w:r>
+      <w:r>
+        <w:rPr>
+          <w:noProof/>
+        </w:rPr>
+        <w:fldChar w:fldCharType="end"/>
+      </w:r>
       <w:r>
         <w:t xml:space="preserve"> Tabla de caso de uso </w:t>
       </w:r>
@@ -15387,7 +15475,7 @@
           <w:lang w:eastAsia="es-MX"/>
         </w:rPr>
       </w:pPr>
-      <w:bookmarkStart w:id="13" w:name="_Toc478652792"/>
+      <w:bookmarkStart w:id="12" w:name="_Toc478652792"/>
       <w:r>
         <w:rPr>
           <w:lang w:eastAsia="es-MX"/>
@@ -15395,7 +15483,7 @@
         <w:lastRenderedPageBreak/>
         <w:t>Diagramas de robustez de cada CU</w:t>
       </w:r>
-      <w:bookmarkEnd w:id="13"/>
+      <w:bookmarkEnd w:id="12"/>
     </w:p>
     <w:p>
       <w:pPr>
@@ -15427,7 +15515,7 @@
       <w:r>
         <w:rPr>
           <w:noProof/>
-          <w:lang w:val="es-ES" w:eastAsia="es-ES"/>
+          <w:lang w:eastAsia="es-MX"/>
         </w:rPr>
         <w:drawing>
           <wp:inline distT="0" distB="0" distL="0" distR="0">
@@ -15489,14 +15577,27 @@
       <w:r>
         <w:t xml:space="preserve">Figura </w:t>
       </w:r>
-      <w:fldSimple w:instr=" SEQ Figura \* ARABIC ">
-        <w:r>
-          <w:rPr>
-            <w:noProof/>
-          </w:rPr>
-          <w:t>1</w:t>
-        </w:r>
-      </w:fldSimple>
+      <w:r>
+        <w:fldChar w:fldCharType="begin"/>
+      </w:r>
+      <w:r>
+        <w:instrText xml:space="preserve"> SEQ Figura \* ARABIC </w:instrText>
+      </w:r>
+      <w:r>
+        <w:fldChar w:fldCharType="separate"/>
+      </w:r>
+      <w:r>
+        <w:rPr>
+          <w:noProof/>
+        </w:rPr>
+        <w:t>1</w:t>
+      </w:r>
+      <w:r>
+        <w:rPr>
+          <w:noProof/>
+        </w:rPr>
+        <w:fldChar w:fldCharType="end"/>
+      </w:r>
       <w:r>
         <w:t xml:space="preserve"> Diagrama de robustez CRUD Alumnos</w:t>
       </w:r>
@@ -15518,7 +15619,7 @@
       <w:r>
         <w:rPr>
           <w:noProof/>
-          <w:lang w:val="es-ES" w:eastAsia="es-ES"/>
+          <w:lang w:eastAsia="es-MX"/>
         </w:rPr>
         <w:drawing>
           <wp:inline distT="0" distB="0" distL="0" distR="0">
@@ -15577,14 +15678,27 @@
       <w:r>
         <w:t xml:space="preserve">Figura </w:t>
       </w:r>
-      <w:fldSimple w:instr=" SEQ Figura \* ARABIC ">
-        <w:r>
-          <w:rPr>
-            <w:noProof/>
-          </w:rPr>
-          <w:t>2</w:t>
-        </w:r>
-      </w:fldSimple>
+      <w:r>
+        <w:fldChar w:fldCharType="begin"/>
+      </w:r>
+      <w:r>
+        <w:instrText xml:space="preserve"> SEQ Figura \* ARABIC </w:instrText>
+      </w:r>
+      <w:r>
+        <w:fldChar w:fldCharType="separate"/>
+      </w:r>
+      <w:r>
+        <w:rPr>
+          <w:noProof/>
+        </w:rPr>
+        <w:t>2</w:t>
+      </w:r>
+      <w:r>
+        <w:rPr>
+          <w:noProof/>
+        </w:rPr>
+        <w:fldChar w:fldCharType="end"/>
+      </w:r>
       <w:r>
         <w:t xml:space="preserve"> Diagrama de robustez </w:t>
       </w:r>
@@ -15629,7 +15743,7 @@
       <w:r>
         <w:rPr>
           <w:noProof/>
-          <w:lang w:val="es-ES" w:eastAsia="es-ES"/>
+          <w:lang w:eastAsia="es-MX"/>
         </w:rPr>
         <w:drawing>
           <wp:inline distT="0" distB="0" distL="0" distR="0">
@@ -15688,14 +15802,27 @@
       <w:r>
         <w:t xml:space="preserve">Figura </w:t>
       </w:r>
-      <w:fldSimple w:instr=" SEQ Figura \* ARABIC ">
-        <w:r>
-          <w:rPr>
-            <w:noProof/>
-          </w:rPr>
-          <w:t>3</w:t>
-        </w:r>
-      </w:fldSimple>
+      <w:r>
+        <w:fldChar w:fldCharType="begin"/>
+      </w:r>
+      <w:r>
+        <w:instrText xml:space="preserve"> SEQ Figura \* ARABIC </w:instrText>
+      </w:r>
+      <w:r>
+        <w:fldChar w:fldCharType="separate"/>
+      </w:r>
+      <w:r>
+        <w:rPr>
+          <w:noProof/>
+        </w:rPr>
+        <w:t>3</w:t>
+      </w:r>
+      <w:r>
+        <w:rPr>
+          <w:noProof/>
+        </w:rPr>
+        <w:fldChar w:fldCharType="end"/>
+      </w:r>
       <w:r>
         <w:t xml:space="preserve"> Diagrama de robustez CRUD </w:t>
       </w:r>
@@ -15740,7 +15867,7 @@
       <w:r>
         <w:rPr>
           <w:noProof/>
-          <w:lang w:val="es-ES" w:eastAsia="es-ES"/>
+          <w:lang w:eastAsia="es-MX"/>
         </w:rPr>
         <w:drawing>
           <wp:inline distT="0" distB="0" distL="0" distR="0">
@@ -15799,14 +15926,27 @@
       <w:r>
         <w:t xml:space="preserve">Figura </w:t>
       </w:r>
-      <w:fldSimple w:instr=" SEQ Figura \* ARABIC ">
-        <w:r>
-          <w:rPr>
-            <w:noProof/>
-          </w:rPr>
-          <w:t>4</w:t>
-        </w:r>
-      </w:fldSimple>
+      <w:r>
+        <w:fldChar w:fldCharType="begin"/>
+      </w:r>
+      <w:r>
+        <w:instrText xml:space="preserve"> SEQ Figura \* ARABIC </w:instrText>
+      </w:r>
+      <w:r>
+        <w:fldChar w:fldCharType="separate"/>
+      </w:r>
+      <w:r>
+        <w:rPr>
+          <w:noProof/>
+        </w:rPr>
+        <w:t>4</w:t>
+      </w:r>
+      <w:r>
+        <w:rPr>
+          <w:noProof/>
+        </w:rPr>
+        <w:fldChar w:fldCharType="end"/>
+      </w:r>
       <w:r>
         <w:t xml:space="preserve"> </w:t>
       </w:r>
@@ -15854,7 +15994,7 @@
       <w:r>
         <w:rPr>
           <w:noProof/>
-          <w:lang w:val="es-ES" w:eastAsia="es-ES"/>
+          <w:lang w:eastAsia="es-MX"/>
         </w:rPr>
         <w:drawing>
           <wp:inline distT="0" distB="0" distL="0" distR="0">
@@ -15916,14 +16056,27 @@
       <w:r>
         <w:t xml:space="preserve">Figura </w:t>
       </w:r>
-      <w:fldSimple w:instr=" SEQ Figura \* ARABIC ">
-        <w:r>
-          <w:rPr>
-            <w:noProof/>
-          </w:rPr>
-          <w:t>5</w:t>
-        </w:r>
-      </w:fldSimple>
+      <w:r>
+        <w:fldChar w:fldCharType="begin"/>
+      </w:r>
+      <w:r>
+        <w:instrText xml:space="preserve"> SEQ Figura \* ARABIC </w:instrText>
+      </w:r>
+      <w:r>
+        <w:fldChar w:fldCharType="separate"/>
+      </w:r>
+      <w:r>
+        <w:rPr>
+          <w:noProof/>
+        </w:rPr>
+        <w:t>5</w:t>
+      </w:r>
+      <w:r>
+        <w:rPr>
+          <w:noProof/>
+        </w:rPr>
+        <w:fldChar w:fldCharType="end"/>
+      </w:r>
       <w:r>
         <w:t xml:space="preserve"> </w:t>
       </w:r>
@@ -15976,7 +16129,7 @@
       <w:r>
         <w:rPr>
           <w:noProof/>
-          <w:lang w:val="es-ES" w:eastAsia="es-ES"/>
+          <w:lang w:eastAsia="es-MX"/>
         </w:rPr>
         <w:drawing>
           <wp:inline distT="0" distB="0" distL="0" distR="0">
@@ -16038,14 +16191,27 @@
       <w:r>
         <w:t xml:space="preserve">Figura </w:t>
       </w:r>
-      <w:fldSimple w:instr=" SEQ Figura \* ARABIC ">
-        <w:r>
-          <w:rPr>
-            <w:noProof/>
-          </w:rPr>
-          <w:t>6</w:t>
-        </w:r>
-      </w:fldSimple>
+      <w:r>
+        <w:fldChar w:fldCharType="begin"/>
+      </w:r>
+      <w:r>
+        <w:instrText xml:space="preserve"> SEQ Figura \* ARABIC </w:instrText>
+      </w:r>
+      <w:r>
+        <w:fldChar w:fldCharType="separate"/>
+      </w:r>
+      <w:r>
+        <w:rPr>
+          <w:noProof/>
+        </w:rPr>
+        <w:t>6</w:t>
+      </w:r>
+      <w:r>
+        <w:rPr>
+          <w:noProof/>
+        </w:rPr>
+        <w:fldChar w:fldCharType="end"/>
+      </w:r>
       <w:r>
         <w:t xml:space="preserve"> </w:t>
       </w:r>
@@ -16091,7 +16257,7 @@
       <w:r>
         <w:rPr>
           <w:noProof/>
-          <w:lang w:val="es-ES" w:eastAsia="es-ES"/>
+          <w:lang w:eastAsia="es-MX"/>
         </w:rPr>
         <w:drawing>
           <wp:inline distT="0" distB="0" distL="0" distR="0">
@@ -16153,14 +16319,27 @@
       <w:r>
         <w:t xml:space="preserve">Figura </w:t>
       </w:r>
-      <w:fldSimple w:instr=" SEQ Figura \* ARABIC ">
-        <w:r>
-          <w:rPr>
-            <w:noProof/>
-          </w:rPr>
-          <w:t>7</w:t>
-        </w:r>
-      </w:fldSimple>
+      <w:r>
+        <w:fldChar w:fldCharType="begin"/>
+      </w:r>
+      <w:r>
+        <w:instrText xml:space="preserve"> SEQ Figura \* ARABIC </w:instrText>
+      </w:r>
+      <w:r>
+        <w:fldChar w:fldCharType="separate"/>
+      </w:r>
+      <w:r>
+        <w:rPr>
+          <w:noProof/>
+        </w:rPr>
+        <w:t>7</w:t>
+      </w:r>
+      <w:r>
+        <w:rPr>
+          <w:noProof/>
+        </w:rPr>
+        <w:fldChar w:fldCharType="end"/>
+      </w:r>
       <w:r>
         <w:t xml:space="preserve"> </w:t>
       </w:r>
@@ -16206,7 +16385,7 @@
       <w:r>
         <w:rPr>
           <w:noProof/>
-          <w:lang w:val="es-ES" w:eastAsia="es-ES"/>
+          <w:lang w:eastAsia="es-MX"/>
         </w:rPr>
         <w:drawing>
           <wp:inline distT="0" distB="0" distL="0" distR="0">
@@ -16268,14 +16447,27 @@
       <w:r>
         <w:t xml:space="preserve">Figura </w:t>
       </w:r>
-      <w:fldSimple w:instr=" SEQ Figura \* ARABIC ">
-        <w:r>
-          <w:rPr>
-            <w:noProof/>
-          </w:rPr>
-          <w:t>8</w:t>
-        </w:r>
-      </w:fldSimple>
+      <w:r>
+        <w:fldChar w:fldCharType="begin"/>
+      </w:r>
+      <w:r>
+        <w:instrText xml:space="preserve"> SEQ Figura \* ARABIC </w:instrText>
+      </w:r>
+      <w:r>
+        <w:fldChar w:fldCharType="separate"/>
+      </w:r>
+      <w:r>
+        <w:rPr>
+          <w:noProof/>
+        </w:rPr>
+        <w:t>8</w:t>
+      </w:r>
+      <w:r>
+        <w:rPr>
+          <w:noProof/>
+        </w:rPr>
+        <w:fldChar w:fldCharType="end"/>
+      </w:r>
       <w:r>
         <w:t xml:space="preserve"> </w:t>
       </w:r>
@@ -16324,7 +16516,7 @@
       <w:r>
         <w:rPr>
           <w:noProof/>
-          <w:lang w:val="es-ES" w:eastAsia="es-ES"/>
+          <w:lang w:eastAsia="es-MX"/>
         </w:rPr>
         <w:drawing>
           <wp:inline distT="0" distB="0" distL="0" distR="0">
@@ -16386,14 +16578,27 @@
       <w:r>
         <w:t xml:space="preserve">Ilustración </w:t>
       </w:r>
-      <w:fldSimple w:instr=" SEQ Ilustración \* ARABIC ">
-        <w:r>
-          <w:rPr>
-            <w:noProof/>
-          </w:rPr>
-          <w:t>1</w:t>
-        </w:r>
-      </w:fldSimple>
+      <w:r>
+        <w:fldChar w:fldCharType="begin"/>
+      </w:r>
+      <w:r>
+        <w:instrText xml:space="preserve"> SEQ Ilustración \* ARABIC </w:instrText>
+      </w:r>
+      <w:r>
+        <w:fldChar w:fldCharType="separate"/>
+      </w:r>
+      <w:r>
+        <w:rPr>
+          <w:noProof/>
+        </w:rPr>
+        <w:t>1</w:t>
+      </w:r>
+      <w:r>
+        <w:rPr>
+          <w:noProof/>
+        </w:rPr>
+        <w:fldChar w:fldCharType="end"/>
+      </w:r>
       <w:r>
         <w:t xml:space="preserve"> Diagrama de robustez </w:t>
       </w:r>
@@ -16442,7 +16647,7 @@
       <w:r>
         <w:rPr>
           <w:noProof/>
-          <w:lang w:val="es-ES" w:eastAsia="es-ES"/>
+          <w:lang w:eastAsia="es-MX"/>
         </w:rPr>
         <w:drawing>
           <wp:inline distT="0" distB="0" distL="0" distR="0">
@@ -16504,14 +16709,27 @@
       <w:r>
         <w:t xml:space="preserve">Ilustración </w:t>
       </w:r>
-      <w:fldSimple w:instr=" SEQ Ilustración \* ARABIC ">
-        <w:r>
-          <w:rPr>
-            <w:noProof/>
-          </w:rPr>
-          <w:t>2</w:t>
-        </w:r>
-      </w:fldSimple>
+      <w:r>
+        <w:fldChar w:fldCharType="begin"/>
+      </w:r>
+      <w:r>
+        <w:instrText xml:space="preserve"> SEQ Ilustración \* ARABIC </w:instrText>
+      </w:r>
+      <w:r>
+        <w:fldChar w:fldCharType="separate"/>
+      </w:r>
+      <w:r>
+        <w:rPr>
+          <w:noProof/>
+        </w:rPr>
+        <w:t>2</w:t>
+      </w:r>
+      <w:r>
+        <w:rPr>
+          <w:noProof/>
+        </w:rPr>
+        <w:fldChar w:fldCharType="end"/>
+      </w:r>
       <w:r>
         <w:t xml:space="preserve"> </w:t>
       </w:r>
@@ -16559,7 +16777,7 @@
           <w:lang w:eastAsia="es-MX"/>
         </w:rPr>
       </w:pPr>
-      <w:bookmarkStart w:id="14" w:name="_Toc478652794"/>
+      <w:bookmarkStart w:id="13" w:name="_Toc478652794"/>
       <w:r>
         <w:rPr>
           <w:lang w:eastAsia="es-MX"/>
@@ -16591,7 +16809,7 @@
       <w:r>
         <w:rPr>
           <w:noProof/>
-          <w:lang w:val="es-ES" w:eastAsia="es-ES"/>
+          <w:lang w:eastAsia="es-MX"/>
         </w:rPr>
         <w:drawing>
           <wp:inline distT="0" distB="0" distL="0" distR="0">
@@ -16666,7 +16884,7 @@
       <w:r>
         <w:rPr>
           <w:noProof/>
-          <w:lang w:val="es-ES" w:eastAsia="es-ES"/>
+          <w:lang w:eastAsia="es-MX"/>
         </w:rPr>
         <w:drawing>
           <wp:inline distT="0" distB="0" distL="0" distR="0">
@@ -16729,6 +16947,7 @@
         <w:rPr>
           <w:lang w:eastAsia="es-MX"/>
         </w:rPr>
+        <w:lastRenderedPageBreak/>
         <w:t>CRUD Promociones</w:t>
       </w:r>
     </w:p>
@@ -16741,7 +16960,7 @@
       <w:r>
         <w:rPr>
           <w:noProof/>
-          <w:lang w:val="es-ES" w:eastAsia="es-ES"/>
+          <w:lang w:eastAsia="es-MX"/>
         </w:rPr>
         <w:drawing>
           <wp:inline distT="0" distB="0" distL="0" distR="0">
@@ -16816,7 +17035,7 @@
       <w:r>
         <w:rPr>
           <w:noProof/>
-          <w:lang w:val="es-ES" w:eastAsia="es-ES"/>
+          <w:lang w:eastAsia="es-MX"/>
         </w:rPr>
         <w:drawing>
           <wp:inline distT="0" distB="0" distL="0" distR="0">
@@ -16900,6 +17119,7 @@
         <w:rPr>
           <w:lang w:eastAsia="es-MX"/>
         </w:rPr>
+        <w:lastRenderedPageBreak/>
         <w:t>Generar Recibo</w:t>
       </w:r>
     </w:p>
@@ -16912,7 +17132,7 @@
       <w:r>
         <w:rPr>
           <w:noProof/>
-          <w:lang w:val="es-ES" w:eastAsia="es-ES"/>
+          <w:lang w:eastAsia="es-MX"/>
         </w:rPr>
         <w:drawing>
           <wp:inline distT="0" distB="0" distL="0" distR="0">
@@ -16987,7 +17207,7 @@
       <w:r>
         <w:rPr>
           <w:noProof/>
-          <w:lang w:val="es-ES" w:eastAsia="es-ES"/>
+          <w:lang w:eastAsia="es-MX"/>
         </w:rPr>
         <w:drawing>
           <wp:inline distT="0" distB="0" distL="0" distR="0">
@@ -17050,6 +17270,7 @@
         <w:rPr>
           <w:lang w:eastAsia="es-MX"/>
         </w:rPr>
+        <w:lastRenderedPageBreak/>
         <w:t>Registrar Egreso</w:t>
       </w:r>
     </w:p>
@@ -17062,7 +17283,7 @@
       <w:r>
         <w:rPr>
           <w:noProof/>
-          <w:lang w:val="es-ES" w:eastAsia="es-ES"/>
+          <w:lang w:eastAsia="es-MX"/>
         </w:rPr>
         <w:drawing>
           <wp:inline distT="0" distB="0" distL="0" distR="0">
@@ -17137,7 +17358,7 @@
       <w:r>
         <w:rPr>
           <w:noProof/>
-          <w:lang w:val="es-ES" w:eastAsia="es-ES"/>
+          <w:lang w:eastAsia="es-MX"/>
         </w:rPr>
         <w:drawing>
           <wp:inline distT="0" distB="0" distL="0" distR="0">
@@ -17226,7 +17447,7 @@
         </w:rPr>
         <w:t>Diagrama de clases</w:t>
       </w:r>
-      <w:bookmarkEnd w:id="14"/>
+      <w:bookmarkEnd w:id="13"/>
     </w:p>
     <w:p>
       <w:pPr>
@@ -17237,13 +17458,13 @@
       <w:r>
         <w:rPr>
           <w:noProof/>
-          <w:lang w:val="es-ES" w:eastAsia="es-ES"/>
+          <w:lang w:eastAsia="es-MX"/>
         </w:rPr>
         <w:drawing>
           <wp:inline distT="0" distB="0" distL="0" distR="0">
-            <wp:extent cx="5612130" cy="4613109"/>
-            <wp:effectExtent l="0" t="0" r="7620" b="0"/>
-            <wp:docPr id="26" name="Imagen 26" descr="C:\Users\gerar\AppData\Local\Microsoft\Windows\INetCache\Content.Word\Diagrama de Clases.bmp"/>
+            <wp:extent cx="5612130" cy="4471669"/>
+            <wp:effectExtent l="0" t="0" r="7620" b="5715"/>
+            <wp:docPr id="1" name="Imagen 1" descr="C:\Users\DARKENSES\AppData\Local\Microsoft\Windows\INetCacheContent.Word\Diagrama de Clases.bmp"/>
             <wp:cNvGraphicFramePr>
               <a:graphicFrameLocks xmlns:a="http://schemas.openxmlformats.org/drawingml/2006/main" noChangeAspect="1"/>
             </wp:cNvGraphicFramePr>
@@ -17251,7 +17472,7 @@
               <a:graphicData uri="http://schemas.openxmlformats.org/drawingml/2006/picture">
                 <pic:pic xmlns:pic="http://schemas.openxmlformats.org/drawingml/2006/picture">
                   <pic:nvPicPr>
-                    <pic:cNvPr id="0" name="Picture 23" descr="C:\Users\gerar\AppData\Local\Microsoft\Windows\INetCache\Content.Word\Diagrama de Clases.bmp"/>
+                    <pic:cNvPr id="0" name="Picture 1" descr="C:\Users\DARKENSES\AppData\Local\Microsoft\Windows\INetCacheContent.Word\Diagrama de Clases.bmp"/>
                     <pic:cNvPicPr>
                       <a:picLocks noChangeAspect="1" noChangeArrowheads="1"/>
                     </pic:cNvPicPr>
@@ -17272,7 +17493,7 @@
                   <pic:spPr bwMode="auto">
                     <a:xfrm>
                       <a:off x="0" y="0"/>
-                      <a:ext cx="5612130" cy="4613109"/>
+                      <a:ext cx="5612130" cy="4471669"/>
                     </a:xfrm>
                     <a:prstGeom prst="rect">
                       <a:avLst/>
@@ -17292,14 +17513,25 @@
     <w:p>
       <w:pPr>
         <w:rPr>
+          <w:i/>
+          <w:color w:val="FF0000"/>
           <w:lang w:eastAsia="es-MX"/>
         </w:rPr>
       </w:pPr>
+      <w:r>
+        <w:rPr>
+          <w:i/>
+          <w:color w:val="FF0000"/>
+          <w:lang w:eastAsia="es-MX"/>
+        </w:rPr>
+        <w:t>En caso de no poder visualizar correctamente la imagen checar en los recursos del repositorio</w:t>
+      </w:r>
     </w:p>
     <w:p>
       <w:pPr>
-        <w:pStyle w:val="Ttulo1"/>
         <w:rPr>
+          <w:i/>
+          <w:color w:val="FF0000"/>
           <w:lang w:eastAsia="es-MX"/>
         </w:rPr>
         <w:sectPr>
@@ -17317,7 +17549,92 @@
           <w:lang w:eastAsia="es-MX"/>
         </w:rPr>
       </w:pPr>
-      <w:bookmarkStart w:id="15" w:name="_Toc478652796"/>
+      <w:bookmarkStart w:id="14" w:name="_Toc478652796"/>
+      <w:r>
+        <w:rPr>
+          <w:lang w:eastAsia="es-MX"/>
+        </w:rPr>
+        <w:lastRenderedPageBreak/>
+        <w:t>Modelo del dominio</w:t>
+      </w:r>
+    </w:p>
+    <w:p>
+      <w:pPr>
+        <w:rPr>
+          <w:noProof/>
+          <w:lang w:eastAsia="es-MX"/>
+        </w:rPr>
+      </w:pPr>
+      <w:r>
+        <w:rPr>
+          <w:noProof/>
+          <w:lang w:eastAsia="es-MX"/>
+        </w:rPr>
+        <w:pict>
+          <v:shapetype id="_x0000_t75" coordsize="21600,21600" o:spt="75" o:preferrelative="t" path="m@4@5l@4@11@9@11@9@5xe" filled="f" stroked="f">
+            <v:stroke joinstyle="miter"/>
+            <v:formulas>
+              <v:f eqn="if lineDrawn pixelLineWidth 0"/>
+              <v:f eqn="sum @0 1 0"/>
+              <v:f eqn="sum 0 0 @1"/>
+              <v:f eqn="prod @2 1 2"/>
+              <v:f eqn="prod @3 21600 pixelWidth"/>
+              <v:f eqn="prod @3 21600 pixelHeight"/>
+              <v:f eqn="sum @0 0 1"/>
+              <v:f eqn="prod @6 1 2"/>
+              <v:f eqn="prod @7 21600 pixelWidth"/>
+              <v:f eqn="sum @8 21600 0"/>
+              <v:f eqn="prod @7 21600 pixelHeight"/>
+              <v:f eqn="sum @10 21600 0"/>
+            </v:formulas>
+            <v:path o:extrusionok="f" gradientshapeok="t" o:connecttype="rect"/>
+            <o:lock v:ext="edit" aspectratio="t"/>
+          </v:shapetype>
+          <v:shape id="_x0000_i1029" type="#_x0000_t75" style="width:442.05pt;height:231.05pt">
+            <v:imagedata r:id="rId33" o:title="Diagrama del Dominio"/>
+          </v:shape>
+        </w:pict>
+      </w:r>
+    </w:p>
+    <w:p>
+      <w:pPr>
+        <w:rPr>
+          <w:i/>
+          <w:color w:val="FF0000"/>
+          <w:lang w:eastAsia="es-MX"/>
+        </w:rPr>
+      </w:pPr>
+      <w:r>
+        <w:rPr>
+          <w:i/>
+          <w:color w:val="FF0000"/>
+          <w:lang w:eastAsia="es-MX"/>
+        </w:rPr>
+        <w:t>En caso de no poder visualizar correctamente la imagen checar en los recursos del repositorio</w:t>
+      </w:r>
+    </w:p>
+    <w:p>
+      <w:pPr>
+        <w:rPr>
+          <w:i/>
+          <w:color w:val="FF0000"/>
+          <w:lang w:eastAsia="es-MX"/>
+        </w:rPr>
+        <w:sectPr>
+          <w:pgSz w:w="12240" w:h="15840"/>
+          <w:pgMar w:top="1417" w:right="1701" w:bottom="1417" w:left="1701" w:header="708" w:footer="708" w:gutter="0"/>
+          <w:cols w:space="708"/>
+          <w:docGrid w:linePitch="360"/>
+        </w:sectPr>
+      </w:pPr>
+    </w:p>
+    <w:p>
+      <w:pPr>
+        <w:pStyle w:val="Ttulo1"/>
+        <w:rPr>
+          <w:lang w:eastAsia="es-MX"/>
+        </w:rPr>
+      </w:pPr>
       <w:r>
         <w:rPr>
           <w:lang w:eastAsia="es-MX"/>
@@ -17325,7 +17642,7 @@
         <w:lastRenderedPageBreak/>
         <w:t>Modelo relacional</w:t>
       </w:r>
-      <w:bookmarkEnd w:id="15"/>
+      <w:bookmarkEnd w:id="14"/>
     </w:p>
     <w:p>
       <w:pPr>
@@ -17343,7 +17660,7 @@
       <w:r>
         <w:rPr>
           <w:noProof/>
-          <w:lang w:val="es-ES" w:eastAsia="es-ES"/>
+          <w:lang w:eastAsia="es-MX"/>
         </w:rPr>
         <w:drawing>
           <wp:inline distT="0" distB="0" distL="0" distR="0">
@@ -17363,7 +17680,7 @@
                     </pic:cNvPicPr>
                   </pic:nvPicPr>
                   <pic:blipFill>
-                    <a:blip r:embed="rId33">
+                    <a:blip r:embed="rId34">
                       <a:extLst>
                         <a:ext uri="{28A0092B-C50C-407E-A947-70E740481C1C}">
                           <a14:useLocalDpi xmlns:a14="http://schemas.microsoft.com/office/drawing/2010/main" val="0"/>
@@ -17397,19 +17714,52 @@
     </w:p>
     <w:p>
       <w:pPr>
+        <w:rPr>
+          <w:i/>
+          <w:color w:val="FF0000"/>
+          <w:lang w:eastAsia="es-MX"/>
+        </w:rPr>
+      </w:pPr>
+      <w:r>
+        <w:rPr>
+          <w:i/>
+          <w:color w:val="FF0000"/>
+          <w:lang w:eastAsia="es-MX"/>
+        </w:rPr>
+        <w:t>En caso de no poder visualizar correctamente la imagen checar en los recursos del repositorio</w:t>
+      </w:r>
+    </w:p>
+    <w:p>
+      <w:pPr>
+        <w:rPr>
+          <w:i/>
+          <w:color w:val="FF0000"/>
+          <w:lang w:eastAsia="es-MX"/>
+        </w:rPr>
+        <w:sectPr>
+          <w:pgSz w:w="12240" w:h="15840"/>
+          <w:pgMar w:top="1417" w:right="1701" w:bottom="1417" w:left="1701" w:header="708" w:footer="708" w:gutter="0"/>
+          <w:cols w:space="708"/>
+          <w:docGrid w:linePitch="360"/>
+        </w:sectPr>
+      </w:pPr>
+    </w:p>
+    <w:p>
+      <w:pPr>
         <w:pStyle w:val="Ttulo1"/>
         <w:rPr>
           <w:lang w:eastAsia="es-MX"/>
         </w:rPr>
       </w:pPr>
-      <w:bookmarkStart w:id="16" w:name="_Toc478652797"/>
+      <w:bookmarkStart w:id="15" w:name="_Toc478652797"/>
       <w:r>
         <w:rPr>
           <w:lang w:eastAsia="es-MX"/>
         </w:rPr>
+        <w:lastRenderedPageBreak/>
         <w:t>Plan de pruebas</w:t>
       </w:r>
-      <w:bookmarkEnd w:id="16"/>
+      <w:bookmarkEnd w:id="15"/>
     </w:p>
     <w:p>
       <w:pPr>
@@ -17417,15 +17767,21 @@
           <w:lang w:eastAsia="es-MX"/>
         </w:rPr>
       </w:pPr>
+      <w:bookmarkStart w:id="16" w:name="_GoBack"/>
+      <w:bookmarkEnd w:id="16"/>
     </w:p>
     <w:p>
       <w:pPr>
         <w:rPr>
+          <w:i/>
+          <w:color w:val="FF0000"/>
           <w:lang w:eastAsia="es-MX"/>
         </w:rPr>
       </w:pPr>
       <w:r>
         <w:rPr>
+          <w:i/>
+          <w:color w:val="FF0000"/>
           <w:lang w:eastAsia="es-MX"/>
         </w:rPr>
         <w:t>No existe plan de pruebas</w:t>
@@ -17442,7 +17798,7 @@
 </file>
 
 <file path=word/endnotes.xml><?xml version="1.0" encoding="utf-8"?>
-<w:endnotes xmlns:wpc="http://schemas.microsoft.com/office/word/2010/wordprocessingCanvas" xmlns:cx="http://schemas.microsoft.com/office/drawing/2014/chartex" xmlns:cx1="http://schemas.microsoft.com/office/drawing/2015/9/8/chartex" xmlns:cx2="http://schemas.microsoft.com/office/drawing/2015/10/21/chartex" xmlns:cx3="http://schemas.microsoft.com/office/drawing/2016/5/9/chartex" xmlns:cx4="http://schemas.microsoft.com/office/drawing/2016/5/10/chartex" xmlns:cx5="http://schemas.microsoft.com/office/drawing/2016/5/11/chartex" xmlns:cx6="http://schemas.microsoft.com/office/drawing/2016/5/12/chartex" xmlns:cx7="http://schemas.microsoft.com/office/drawing/2016/5/13/chartex" xmlns:cx8="http://schemas.microsoft.com/office/drawing/2016/5/14/chartex" xmlns:mc="http://schemas.openxmlformats.org/markup-compatibility/2006" xmlns:o="urn:schemas-microsoft-com:office:office" xmlns:r="http://schemas.openxmlformats.org/officeDocument/2006/relationships" xmlns:m="http://schemas.openxmlformats.org/officeDocument/2006/math" xmlns:v="urn:schemas-microsoft-com:vml" xmlns:wp14="http://schemas.microsoft.com/office/word/2010/wordprocessingDrawing" xmlns:wp="http://schemas.openxmlformats.org/drawingml/2006/wordprocessingDrawing" xmlns:w10="urn:schemas-microsoft-com:office:word" xmlns:w="http://schemas.openxmlformats.org/wordprocessingml/2006/main" xmlns:w14="http://schemas.microsoft.com/office/word/2010/wordml" xmlns:w15="http://schemas.microsoft.com/office/word/2012/wordml" xmlns:w16se="http://schemas.microsoft.com/office/word/2015/wordml/symex" xmlns:wpg="http://schemas.microsoft.com/office/word/2010/wordprocessingGroup" xmlns:wpi="http://schemas.microsoft.com/office/word/2010/wordprocessingInk" xmlns:wne="http://schemas.microsoft.com/office/word/2006/wordml" xmlns:wps="http://schemas.microsoft.com/office/word/2010/wordprocessingShape" mc:Ignorable="w14 w15 w16se wp14">
+<w:endnotes xmlns:wpc="http://schemas.microsoft.com/office/word/2010/wordprocessingCanvas" xmlns:cx="http://schemas.microsoft.com/office/drawing/2014/chartex" xmlns:cx1="http://schemas.microsoft.com/office/drawing/2015/9/8/chartex" xmlns:cx2="http://schemas.microsoft.com/office/drawing/2015/10/21/chartex" xmlns:cx3="http://schemas.microsoft.com/office/drawing/2016/5/9/chartex" xmlns:cx4="http://schemas.microsoft.com/office/drawing/2016/5/10/chartex" xmlns:cx5="http://schemas.microsoft.com/office/drawing/2016/5/11/chartex" xmlns:mc="http://schemas.openxmlformats.org/markup-compatibility/2006" xmlns:o="urn:schemas-microsoft-com:office:office" xmlns:r="http://schemas.openxmlformats.org/officeDocument/2006/relationships" xmlns:m="http://schemas.openxmlformats.org/officeDocument/2006/math" xmlns:v="urn:schemas-microsoft-com:vml" xmlns:wp14="http://schemas.microsoft.com/office/word/2010/wordprocessingDrawing" xmlns:wp="http://schemas.openxmlformats.org/drawingml/2006/wordprocessingDrawing" xmlns:w10="urn:schemas-microsoft-com:office:word" xmlns:w="http://schemas.openxmlformats.org/wordprocessingml/2006/main" xmlns:w14="http://schemas.microsoft.com/office/word/2010/wordml" xmlns:w15="http://schemas.microsoft.com/office/word/2012/wordml" xmlns:w16se="http://schemas.microsoft.com/office/word/2015/wordml/symex" xmlns:wpg="http://schemas.microsoft.com/office/word/2010/wordprocessingGroup" xmlns:wpi="http://schemas.microsoft.com/office/word/2010/wordprocessingInk" xmlns:wne="http://schemas.microsoft.com/office/word/2006/wordml" xmlns:wps="http://schemas.microsoft.com/office/word/2010/wordprocessingShape" mc:Ignorable="w14 w15 w16se wp14">
   <w:endnote w:type="separator" w:id="-1">
     <w:p>
       <w:pPr>
@@ -17467,7 +17823,7 @@
 </file>
 
 <file path=word/footer1.xml><?xml version="1.0" encoding="utf-8"?>
-<w:ftr xmlns:wpc="http://schemas.microsoft.com/office/word/2010/wordprocessingCanvas" xmlns:cx="http://schemas.microsoft.com/office/drawing/2014/chartex" xmlns:cx1="http://schemas.microsoft.com/office/drawing/2015/9/8/chartex" xmlns:cx2="http://schemas.microsoft.com/office/drawing/2015/10/21/chartex" xmlns:cx3="http://schemas.microsoft.com/office/drawing/2016/5/9/chartex" xmlns:cx4="http://schemas.microsoft.com/office/drawing/2016/5/10/chartex" xmlns:cx5="http://schemas.microsoft.com/office/drawing/2016/5/11/chartex" xmlns:cx6="http://schemas.microsoft.com/office/drawing/2016/5/12/chartex" xmlns:cx7="http://schemas.microsoft.com/office/drawing/2016/5/13/chartex" xmlns:cx8="http://schemas.microsoft.com/office/drawing/2016/5/14/chartex" xmlns:mc="http://schemas.openxmlformats.org/markup-compatibility/2006" xmlns:o="urn:schemas-microsoft-com:office:office" xmlns:r="http://schemas.openxmlformats.org/officeDocument/2006/relationships" xmlns:m="http://schemas.openxmlformats.org/officeDocument/2006/math" xmlns:v="urn:schemas-microsoft-com:vml" xmlns:wp14="http://schemas.microsoft.com/office/word/2010/wordprocessingDrawing" xmlns:wp="http://schemas.openxmlformats.org/drawingml/2006/wordprocessingDrawing" xmlns:w10="urn:schemas-microsoft-com:office:word" xmlns:w="http://schemas.openxmlformats.org/wordprocessingml/2006/main" xmlns:w14="http://schemas.microsoft.com/office/word/2010/wordml" xmlns:w15="http://schemas.microsoft.com/office/word/2012/wordml" xmlns:w16se="http://schemas.microsoft.com/office/word/2015/wordml/symex" xmlns:wpg="http://schemas.microsoft.com/office/word/2010/wordprocessingGroup" xmlns:wpi="http://schemas.microsoft.com/office/word/2010/wordprocessingInk" xmlns:wne="http://schemas.microsoft.com/office/word/2006/wordml" xmlns:wps="http://schemas.microsoft.com/office/word/2010/wordprocessingShape" mc:Ignorable="w14 w15 w16se wp14">
+<w:ftr xmlns:wpc="http://schemas.microsoft.com/office/word/2010/wordprocessingCanvas" xmlns:cx="http://schemas.microsoft.com/office/drawing/2014/chartex" xmlns:cx1="http://schemas.microsoft.com/office/drawing/2015/9/8/chartex" xmlns:cx2="http://schemas.microsoft.com/office/drawing/2015/10/21/chartex" xmlns:cx3="http://schemas.microsoft.com/office/drawing/2016/5/9/chartex" xmlns:cx4="http://schemas.microsoft.com/office/drawing/2016/5/10/chartex" xmlns:cx5="http://schemas.microsoft.com/office/drawing/2016/5/11/chartex" xmlns:mc="http://schemas.openxmlformats.org/markup-compatibility/2006" xmlns:o="urn:schemas-microsoft-com:office:office" xmlns:r="http://schemas.openxmlformats.org/officeDocument/2006/relationships" xmlns:m="http://schemas.openxmlformats.org/officeDocument/2006/math" xmlns:v="urn:schemas-microsoft-com:vml" xmlns:wp14="http://schemas.microsoft.com/office/word/2010/wordprocessingDrawing" xmlns:wp="http://schemas.openxmlformats.org/drawingml/2006/wordprocessingDrawing" xmlns:w10="urn:schemas-microsoft-com:office:word" xmlns:w="http://schemas.openxmlformats.org/wordprocessingml/2006/main" xmlns:w14="http://schemas.microsoft.com/office/word/2010/wordml" xmlns:w15="http://schemas.microsoft.com/office/word/2012/wordml" xmlns:w16se="http://schemas.microsoft.com/office/word/2015/wordml/symex" xmlns:wpg="http://schemas.microsoft.com/office/word/2010/wordprocessingGroup" xmlns:wpi="http://schemas.microsoft.com/office/word/2010/wordprocessingInk" xmlns:wne="http://schemas.microsoft.com/office/word/2006/wordml" xmlns:wps="http://schemas.microsoft.com/office/word/2010/wordprocessingShape" mc:Ignorable="w14 w15 w16se wp14">
   <w:sdt>
     <w:sdtPr>
       <w:id w:val="882452091"/>
@@ -17476,6 +17832,7 @@
         <w:docPartUnique/>
       </w:docPartObj>
     </w:sdtPr>
+    <w:sdtEndPr/>
     <w:sdtContent>
       <w:sdt>
         <w:sdtPr>
@@ -17485,6 +17842,7 @@
             <w:docPartUnique/>
           </w:docPartObj>
         </w:sdtPr>
+        <w:sdtEndPr/>
         <w:sdtContent>
           <w:p>
             <w:pPr>
@@ -17528,7 +17886,7 @@
                 <w:bCs/>
                 <w:noProof/>
               </w:rPr>
-              <w:t>30</w:t>
+              <w:t>34</w:t>
             </w:r>
             <w:r>
               <w:rPr>
@@ -17576,7 +17934,7 @@
                 <w:bCs/>
                 <w:noProof/>
               </w:rPr>
-              <w:t>30</w:t>
+              <w:t>36</w:t>
             </w:r>
             <w:r>
               <w:rPr>
@@ -17610,7 +17968,7 @@
 </file>
 
 <file path=word/footnotes.xml><?xml version="1.0" encoding="utf-8"?>
-<w:footnotes xmlns:wpc="http://schemas.microsoft.com/office/word/2010/wordprocessingCanvas" xmlns:cx="http://schemas.microsoft.com/office/drawing/2014/chartex" xmlns:cx1="http://schemas.microsoft.com/office/drawing/2015/9/8/chartex" xmlns:cx2="http://schemas.microsoft.com/office/drawing/2015/10/21/chartex" xmlns:cx3="http://schemas.microsoft.com/office/drawing/2016/5/9/chartex" xmlns:cx4="http://schemas.microsoft.com/office/drawing/2016/5/10/chartex" xmlns:cx5="http://schemas.microsoft.com/office/drawing/2016/5/11/chartex" xmlns:cx6="http://schemas.microsoft.com/office/drawing/2016/5/12/chartex" xmlns:cx7="http://schemas.microsoft.com/office/drawing/2016/5/13/chartex" xmlns:cx8="http://schemas.microsoft.com/office/drawing/2016/5/14/chartex" xmlns:mc="http://schemas.openxmlformats.org/markup-compatibility/2006" xmlns:o="urn:schemas-microsoft-com:office:office" xmlns:r="http://schemas.openxmlformats.org/officeDocument/2006/relationships" xmlns:m="http://schemas.openxmlformats.org/officeDocument/2006/math" xmlns:v="urn:schemas-microsoft-com:vml" xmlns:wp14="http://schemas.microsoft.com/office/word/2010/wordprocessingDrawing" xmlns:wp="http://schemas.openxmlformats.org/drawingml/2006/wordprocessingDrawing" xmlns:w10="urn:schemas-microsoft-com:office:word" xmlns:w="http://schemas.openxmlformats.org/wordprocessingml/2006/main" xmlns:w14="http://schemas.microsoft.com/office/word/2010/wordml" xmlns:w15="http://schemas.microsoft.com/office/word/2012/wordml" xmlns:w16se="http://schemas.microsoft.com/office/word/2015/wordml/symex" xmlns:wpg="http://schemas.microsoft.com/office/word/2010/wordprocessingGroup" xmlns:wpi="http://schemas.microsoft.com/office/word/2010/wordprocessingInk" xmlns:wne="http://schemas.microsoft.com/office/word/2006/wordml" xmlns:wps="http://schemas.microsoft.com/office/word/2010/wordprocessingShape" mc:Ignorable="w14 w15 w16se wp14">
+<w:footnotes xmlns:wpc="http://schemas.microsoft.com/office/word/2010/wordprocessingCanvas" xmlns:cx="http://schemas.microsoft.com/office/drawing/2014/chartex" xmlns:cx1="http://schemas.microsoft.com/office/drawing/2015/9/8/chartex" xmlns:cx2="http://schemas.microsoft.com/office/drawing/2015/10/21/chartex" xmlns:cx3="http://schemas.microsoft.com/office/drawing/2016/5/9/chartex" xmlns:cx4="http://schemas.microsoft.com/office/drawing/2016/5/10/chartex" xmlns:cx5="http://schemas.microsoft.com/office/drawing/2016/5/11/chartex" xmlns:mc="http://schemas.openxmlformats.org/markup-compatibility/2006" xmlns:o="urn:schemas-microsoft-com:office:office" xmlns:r="http://schemas.openxmlformats.org/officeDocument/2006/relationships" xmlns:m="http://schemas.openxmlformats.org/officeDocument/2006/math" xmlns:v="urn:schemas-microsoft-com:vml" xmlns:wp14="http://schemas.microsoft.com/office/word/2010/wordprocessingDrawing" xmlns:wp="http://schemas.openxmlformats.org/drawingml/2006/wordprocessingDrawing" xmlns:w10="urn:schemas-microsoft-com:office:word" xmlns:w="http://schemas.openxmlformats.org/wordprocessingml/2006/main" xmlns:w14="http://schemas.microsoft.com/office/word/2010/wordml" xmlns:w15="http://schemas.microsoft.com/office/word/2012/wordml" xmlns:w16se="http://schemas.microsoft.com/office/word/2015/wordml/symex" xmlns:wpg="http://schemas.microsoft.com/office/word/2010/wordprocessingGroup" xmlns:wpi="http://schemas.microsoft.com/office/word/2010/wordprocessingInk" xmlns:wne="http://schemas.microsoft.com/office/word/2006/wordml" xmlns:wps="http://schemas.microsoft.com/office/word/2010/wordprocessingShape" mc:Ignorable="w14 w15 w16se wp14">
   <w:footnote w:type="separator" w:id="-1">
     <w:p>
       <w:pPr>
@@ -17635,7 +17993,7 @@
 </file>
 
 <file path=word/header1.xml><?xml version="1.0" encoding="utf-8"?>
-<w:hdr xmlns:wpc="http://schemas.microsoft.com/office/word/2010/wordprocessingCanvas" xmlns:cx="http://schemas.microsoft.com/office/drawing/2014/chartex" xmlns:cx1="http://schemas.microsoft.com/office/drawing/2015/9/8/chartex" xmlns:cx2="http://schemas.microsoft.com/office/drawing/2015/10/21/chartex" xmlns:cx3="http://schemas.microsoft.com/office/drawing/2016/5/9/chartex" xmlns:cx4="http://schemas.microsoft.com/office/drawing/2016/5/10/chartex" xmlns:cx5="http://schemas.microsoft.com/office/drawing/2016/5/11/chartex" xmlns:cx6="http://schemas.microsoft.com/office/drawing/2016/5/12/chartex" xmlns:cx7="http://schemas.microsoft.com/office/drawing/2016/5/13/chartex" xmlns:cx8="http://schemas.microsoft.com/office/drawing/2016/5/14/chartex" xmlns:mc="http://schemas.openxmlformats.org/markup-compatibility/2006" xmlns:o="urn:schemas-microsoft-com:office:office" xmlns:r="http://schemas.openxmlformats.org/officeDocument/2006/relationships" xmlns:m="http://schemas.openxmlformats.org/officeDocument/2006/math" xmlns:v="urn:schemas-microsoft-com:vml" xmlns:wp14="http://schemas.microsoft.com/office/word/2010/wordprocessingDrawing" xmlns:wp="http://schemas.openxmlformats.org/drawingml/2006/wordprocessingDrawing" xmlns:w10="urn:schemas-microsoft-com:office:word" xmlns:w="http://schemas.openxmlformats.org/wordprocessingml/2006/main" xmlns:w14="http://schemas.microsoft.com/office/word/2010/wordml" xmlns:w15="http://schemas.microsoft.com/office/word/2012/wordml" xmlns:w16se="http://schemas.microsoft.com/office/word/2015/wordml/symex" xmlns:wpg="http://schemas.microsoft.com/office/word/2010/wordprocessingGroup" xmlns:wpi="http://schemas.microsoft.com/office/word/2010/wordprocessingInk" xmlns:wne="http://schemas.microsoft.com/office/word/2006/wordml" xmlns:wps="http://schemas.microsoft.com/office/word/2010/wordprocessingShape" mc:Ignorable="w14 w15 w16se wp14">
+<w:hdr xmlns:wpc="http://schemas.microsoft.com/office/word/2010/wordprocessingCanvas" xmlns:cx="http://schemas.microsoft.com/office/drawing/2014/chartex" xmlns:cx1="http://schemas.microsoft.com/office/drawing/2015/9/8/chartex" xmlns:cx2="http://schemas.microsoft.com/office/drawing/2015/10/21/chartex" xmlns:cx3="http://schemas.microsoft.com/office/drawing/2016/5/9/chartex" xmlns:cx4="http://schemas.microsoft.com/office/drawing/2016/5/10/chartex" xmlns:cx5="http://schemas.microsoft.com/office/drawing/2016/5/11/chartex" xmlns:mc="http://schemas.openxmlformats.org/markup-compatibility/2006" xmlns:o="urn:schemas-microsoft-com:office:office" xmlns:r="http://schemas.openxmlformats.org/officeDocument/2006/relationships" xmlns:m="http://schemas.openxmlformats.org/officeDocument/2006/math" xmlns:v="urn:schemas-microsoft-com:vml" xmlns:wp14="http://schemas.microsoft.com/office/word/2010/wordprocessingDrawing" xmlns:wp="http://schemas.openxmlformats.org/drawingml/2006/wordprocessingDrawing" xmlns:w10="urn:schemas-microsoft-com:office:word" xmlns:w="http://schemas.openxmlformats.org/wordprocessingml/2006/main" xmlns:w14="http://schemas.microsoft.com/office/word/2010/wordml" xmlns:w15="http://schemas.microsoft.com/office/word/2012/wordml" xmlns:w16se="http://schemas.microsoft.com/office/word/2015/wordml/symex" xmlns:wpg="http://schemas.microsoft.com/office/word/2010/wordprocessingGroup" xmlns:wpi="http://schemas.microsoft.com/office/word/2010/wordprocessingInk" xmlns:wne="http://schemas.microsoft.com/office/word/2006/wordml" xmlns:wps="http://schemas.microsoft.com/office/word/2010/wordprocessingShape" mc:Ignorable="w14 w15 w16se wp14">
   <w:p>
     <w:pPr>
       <w:pStyle w:val="Encabezado"/>
@@ -17655,7 +18013,7 @@
 </file>
 
 <file path=word/numbering.xml><?xml version="1.0" encoding="utf-8"?>
-<w:numbering xmlns:wpc="http://schemas.microsoft.com/office/word/2010/wordprocessingCanvas" xmlns:cx="http://schemas.microsoft.com/office/drawing/2014/chartex" xmlns:cx1="http://schemas.microsoft.com/office/drawing/2015/9/8/chartex" xmlns:cx2="http://schemas.microsoft.com/office/drawing/2015/10/21/chartex" xmlns:cx3="http://schemas.microsoft.com/office/drawing/2016/5/9/chartex" xmlns:cx4="http://schemas.microsoft.com/office/drawing/2016/5/10/chartex" xmlns:cx5="http://schemas.microsoft.com/office/drawing/2016/5/11/chartex" xmlns:cx6="http://schemas.microsoft.com/office/drawing/2016/5/12/chartex" xmlns:cx7="http://schemas.microsoft.com/office/drawing/2016/5/13/chartex" xmlns:cx8="http://schemas.microsoft.com/office/drawing/2016/5/14/chartex" xmlns:mc="http://schemas.openxmlformats.org/markup-compatibility/2006" xmlns:o="urn:schemas-microsoft-com:office:office" xmlns:r="http://schemas.openxmlformats.org/officeDocument/2006/relationships" xmlns:m="http://schemas.openxmlformats.org/officeDocument/2006/math" xmlns:v="urn:schemas-microsoft-com:vml" xmlns:wp14="http://schemas.microsoft.com/office/word/2010/wordprocessingDrawing" xmlns:wp="http://schemas.openxmlformats.org/drawingml/2006/wordprocessingDrawing" xmlns:w10="urn:schemas-microsoft-com:office:word" xmlns:w="http://schemas.openxmlformats.org/wordprocessingml/2006/main" xmlns:w14="http://schemas.microsoft.com/office/word/2010/wordml" xmlns:w15="http://schemas.microsoft.com/office/word/2012/wordml" xmlns:w16se="http://schemas.microsoft.com/office/word/2015/wordml/symex" xmlns:wpg="http://schemas.microsoft.com/office/word/2010/wordprocessingGroup" xmlns:wpi="http://schemas.microsoft.com/office/word/2010/wordprocessingInk" xmlns:wne="http://schemas.microsoft.com/office/word/2006/wordml" xmlns:wps="http://schemas.microsoft.com/office/word/2010/wordprocessingShape" mc:Ignorable="w14 w15 w16se wp14">
+<w:numbering xmlns:wpc="http://schemas.microsoft.com/office/word/2010/wordprocessingCanvas" xmlns:cx="http://schemas.microsoft.com/office/drawing/2014/chartex" xmlns:cx1="http://schemas.microsoft.com/office/drawing/2015/9/8/chartex" xmlns:cx2="http://schemas.microsoft.com/office/drawing/2015/10/21/chartex" xmlns:cx3="http://schemas.microsoft.com/office/drawing/2016/5/9/chartex" xmlns:cx4="http://schemas.microsoft.com/office/drawing/2016/5/10/chartex" xmlns:cx5="http://schemas.microsoft.com/office/drawing/2016/5/11/chartex" xmlns:mc="http://schemas.openxmlformats.org/markup-compatibility/2006" xmlns:o="urn:schemas-microsoft-com:office:office" xmlns:r="http://schemas.openxmlformats.org/officeDocument/2006/relationships" xmlns:m="http://schemas.openxmlformats.org/officeDocument/2006/math" xmlns:v="urn:schemas-microsoft-com:vml" xmlns:wp14="http://schemas.microsoft.com/office/word/2010/wordprocessingDrawing" xmlns:wp="http://schemas.openxmlformats.org/drawingml/2006/wordprocessingDrawing" xmlns:w10="urn:schemas-microsoft-com:office:word" xmlns:w="http://schemas.openxmlformats.org/wordprocessingml/2006/main" xmlns:w14="http://schemas.microsoft.com/office/word/2010/wordml" xmlns:w15="http://schemas.microsoft.com/office/word/2012/wordml" xmlns:w16se="http://schemas.microsoft.com/office/word/2015/wordml/symex" xmlns:wpg="http://schemas.microsoft.com/office/word/2010/wordprocessingGroup" xmlns:wpi="http://schemas.microsoft.com/office/word/2010/wordprocessingInk" xmlns:wne="http://schemas.microsoft.com/office/word/2006/wordml" xmlns:wps="http://schemas.microsoft.com/office/word/2010/wordprocessingShape" mc:Ignorable="w14 w15 w16se wp14">
   <w:abstractNum w:abstractNumId="0" w15:restartNumberingAfterBreak="0">
     <w:nsid w:val="00EA4B18"/>
     <w:multiLevelType w:val="multilevel"/>
@@ -18579,7 +18937,7 @@
 </file>
 
 <file path=word/glossary/document.xml><?xml version="1.0" encoding="utf-8"?>
-<w:glossaryDocument xmlns:wpc="http://schemas.microsoft.com/office/word/2010/wordprocessingCanvas" xmlns:cx="http://schemas.microsoft.com/office/drawing/2014/chartex" xmlns:cx1="http://schemas.microsoft.com/office/drawing/2015/9/8/chartex" xmlns:cx2="http://schemas.microsoft.com/office/drawing/2015/10/21/chartex" xmlns:cx3="http://schemas.microsoft.com/office/drawing/2016/5/9/chartex" xmlns:cx4="http://schemas.microsoft.com/office/drawing/2016/5/10/chartex" xmlns:cx5="http://schemas.microsoft.com/office/drawing/2016/5/11/chartex" xmlns:cx6="http://schemas.microsoft.com/office/drawing/2016/5/12/chartex" xmlns:cx7="http://schemas.microsoft.com/office/drawing/2016/5/13/chartex" xmlns:cx8="http://schemas.microsoft.com/office/drawing/2016/5/14/chartex" xmlns:mc="http://schemas.openxmlformats.org/markup-compatibility/2006" xmlns:o="urn:schemas-microsoft-com:office:office" xmlns:r="http://schemas.openxmlformats.org/officeDocument/2006/relationships" xmlns:m="http://schemas.openxmlformats.org/officeDocument/2006/math" xmlns:v="urn:schemas-microsoft-com:vml" xmlns:wp14="http://schemas.microsoft.com/office/word/2010/wordprocessingDrawing" xmlns:wp="http://schemas.openxmlformats.org/drawingml/2006/wordprocessingDrawing" xmlns:w10="urn:schemas-microsoft-com:office:word" xmlns:w="http://schemas.openxmlformats.org/wordprocessingml/2006/main" xmlns:w14="http://schemas.microsoft.com/office/word/2010/wordml" xmlns:w15="http://schemas.microsoft.com/office/word/2012/wordml" xmlns:w16se="http://schemas.microsoft.com/office/word/2015/wordml/symex" xmlns:wpg="http://schemas.microsoft.com/office/word/2010/wordprocessingGroup" xmlns:wpi="http://schemas.microsoft.com/office/word/2010/wordprocessingInk" xmlns:wne="http://schemas.microsoft.com/office/word/2006/wordml" xmlns:wps="http://schemas.microsoft.com/office/word/2010/wordprocessingShape" mc:Ignorable="w14 w15 w16se wp14">
+<w:glossaryDocument xmlns:wpc="http://schemas.microsoft.com/office/word/2010/wordprocessingCanvas" xmlns:cx="http://schemas.microsoft.com/office/drawing/2014/chartex" xmlns:cx1="http://schemas.microsoft.com/office/drawing/2015/9/8/chartex" xmlns:cx2="http://schemas.microsoft.com/office/drawing/2015/10/21/chartex" xmlns:cx3="http://schemas.microsoft.com/office/drawing/2016/5/9/chartex" xmlns:cx4="http://schemas.microsoft.com/office/drawing/2016/5/10/chartex" xmlns:cx5="http://schemas.microsoft.com/office/drawing/2016/5/11/chartex" xmlns:mc="http://schemas.openxmlformats.org/markup-compatibility/2006" xmlns:o="urn:schemas-microsoft-com:office:office" xmlns:r="http://schemas.openxmlformats.org/officeDocument/2006/relationships" xmlns:m="http://schemas.openxmlformats.org/officeDocument/2006/math" xmlns:v="urn:schemas-microsoft-com:vml" xmlns:wp14="http://schemas.microsoft.com/office/word/2010/wordprocessingDrawing" xmlns:wp="http://schemas.openxmlformats.org/drawingml/2006/wordprocessingDrawing" xmlns:w10="urn:schemas-microsoft-com:office:word" xmlns:w="http://schemas.openxmlformats.org/wordprocessingml/2006/main" xmlns:w14="http://schemas.microsoft.com/office/word/2010/wordml" xmlns:w15="http://schemas.microsoft.com/office/word/2012/wordml" xmlns:w16se="http://schemas.microsoft.com/office/word/2015/wordml/symex" xmlns:wpg="http://schemas.microsoft.com/office/word/2010/wordprocessingGroup" xmlns:wpi="http://schemas.microsoft.com/office/word/2010/wordprocessingInk" xmlns:wne="http://schemas.microsoft.com/office/word/2006/wordml" xmlns:wps="http://schemas.microsoft.com/office/word/2010/wordprocessingShape" mc:Ignorable="w14 w15 w16se wp14">
   <w:docParts>
     <w:docPart>
       <w:docPartPr>
@@ -18605,7 +18963,7 @@
             <w:rPr>
               <w:rFonts w:asciiTheme="majorHAnsi" w:eastAsiaTheme="majorEastAsia" w:hAnsiTheme="majorHAnsi" w:cstheme="majorBidi"/>
               <w:caps/>
-              <w:color w:val="4472C4" w:themeColor="accent1"/>
+              <w:color w:val="5B9BD5" w:themeColor="accent1"/>
               <w:sz w:val="80"/>
               <w:szCs w:val="80"/>
               <w:lang w:val="es-ES"/>
@@ -18637,7 +18995,7 @@
           </w:pPr>
           <w:r>
             <w:rPr>
-              <w:color w:val="4472C4" w:themeColor="accent1"/>
+              <w:color w:val="5B9BD5" w:themeColor="accent1"/>
               <w:sz w:val="28"/>
               <w:szCs w:val="28"/>
               <w:lang w:val="es-ES"/>
@@ -18705,6 +19063,7 @@
   </w:font>
   <w:font w:name="Yu Mincho">
     <w:altName w:val="游明朝"/>
+    <w:panose1 w:val="02020400000000000000"/>
     <w:charset w:val="80"/>
     <w:family w:val="roman"/>
     <w:pitch w:val="variable"/>
@@ -18732,6 +19091,7 @@
     <w:rsid w:val="0016691B"/>
     <w:rsid w:val="00255445"/>
     <w:rsid w:val="00503300"/>
+    <w:rsid w:val="007C2D5B"/>
     <w:rsid w:val="00844276"/>
     <w:rsid w:val="00A224B6"/>
     <w:rsid w:val="00D13917"/>
@@ -18751,8 +19111,8 @@
   </m:mathPr>
   <w:themeFontLang w:val="es-MX"/>
   <w:clrSchemeMapping w:bg1="light1" w:t1="dark1" w:bg2="light2" w:t2="dark2" w:accent1="accent1" w:accent2="accent2" w:accent3="accent3" w:accent4="accent4" w:accent5="accent5" w:accent6="accent6" w:hyperlink="hyperlink" w:followedHyperlink="followedHyperlink"/>
-  <w:decimalSymbol w:val=","/>
-  <w:listSeparator w:val=";"/>
+  <w:decimalSymbol w:val="."/>
+  <w:listSeparator w:val=","/>
   <w15:chartTrackingRefBased/>
 </w:settings>
 </file>
@@ -19484,7 +19844,7 @@
 </file>
 
 <file path=customXml/itemProps2.xml><?xml version="1.0" encoding="utf-8"?>
-<ds:datastoreItem xmlns:ds="http://schemas.openxmlformats.org/officeDocument/2006/customXml" ds:itemID="{E025B7C4-2751-46FA-9505-5AED97B3AED2}">
+<ds:datastoreItem xmlns:ds="http://schemas.openxmlformats.org/officeDocument/2006/customXml" ds:itemID="{863E1831-D5EC-47C3-81DD-0156B09C2608}">
   <ds:schemaRefs>
     <ds:schemaRef ds:uri="http://schemas.openxmlformats.org/officeDocument/2006/bibliography"/>
   </ds:schemaRefs>

</xml_diff>

<commit_message>
Notas de visualización de los diagramas
</commit_message>
<xml_diff>
--- a/Documento de Segunda Entrega.docx
+++ b/Documento de Segunda Entrega.docx
@@ -17541,6 +17541,22 @@
           <w:docGrid w:linePitch="360"/>
         </w:sectPr>
       </w:pPr>
+      <w:r>
+        <w:rPr>
+          <w:i/>
+          <w:color w:val="FF0000"/>
+          <w:lang w:eastAsia="es-MX"/>
+        </w:rPr>
+        <w:t>Buscar en el directorio: Raíz</w:t>
+      </w:r>
+      <w:r>
+        <w:rPr>
+          <w:i/>
+          <w:color w:val="FF0000"/>
+          <w:lang w:eastAsia="es-MX"/>
+        </w:rPr>
+        <w:t>\Recursos\Diagramas</w:t>
+      </w:r>
     </w:p>
     <w:p>
       <w:pPr>
@@ -17590,7 +17606,7 @@
             <v:path o:extrusionok="f" gradientshapeok="t" o:connecttype="rect"/>
             <o:lock v:ext="edit" aspectratio="t"/>
           </v:shapetype>
-          <v:shape id="_x0000_i1029" type="#_x0000_t75" style="width:442.05pt;height:231.05pt">
+          <v:shape id="_x0000_i1033" type="#_x0000_t75" style="width:442.05pt;height:231.05pt">
             <v:imagedata r:id="rId33" o:title="Diagrama del Dominio"/>
           </v:shape>
         </w:pict>
@@ -17612,6 +17628,33 @@
         </w:rPr>
         <w:t>En caso de no poder visualizar correctamente la imagen checar en los recursos del repositorio</w:t>
       </w:r>
+    </w:p>
+    <w:p>
+      <w:pPr>
+        <w:rPr>
+          <w:i/>
+          <w:color w:val="FF0000"/>
+          <w:lang w:eastAsia="es-MX"/>
+        </w:rPr>
+      </w:pPr>
+      <w:r>
+        <w:rPr>
+          <w:i/>
+          <w:color w:val="FF0000"/>
+          <w:lang w:eastAsia="es-MX"/>
+        </w:rPr>
+        <w:t>Buscar en el directorio: Raíz</w:t>
+      </w:r>
+      <w:r>
+        <w:rPr>
+          <w:i/>
+          <w:color w:val="FF0000"/>
+          <w:lang w:eastAsia="es-MX"/>
+        </w:rPr>
+        <w:t>\Recursos\Diagramas</w:t>
+      </w:r>
+      <w:bookmarkStart w:id="15" w:name="_GoBack"/>
+      <w:bookmarkEnd w:id="15"/>
     </w:p>
     <w:p>
       <w:pPr>
@@ -17736,6 +17779,39 @@
           <w:color w:val="FF0000"/>
           <w:lang w:eastAsia="es-MX"/>
         </w:rPr>
+      </w:pPr>
+      <w:r>
+        <w:rPr>
+          <w:i/>
+          <w:color w:val="FF0000"/>
+          <w:lang w:eastAsia="es-MX"/>
+        </w:rPr>
+        <w:t>Buscar en el directorio: Raíz</w:t>
+      </w:r>
+      <w:r>
+        <w:rPr>
+          <w:i/>
+          <w:color w:val="FF0000"/>
+          <w:lang w:eastAsia="es-MX"/>
+        </w:rPr>
+        <w:t>\Recursos\Diagramas</w:t>
+      </w:r>
+      <w:r>
+        <w:rPr>
+          <w:i/>
+          <w:color w:val="FF0000"/>
+          <w:lang w:eastAsia="es-MX"/>
+        </w:rPr>
+        <w:br/>
+      </w:r>
+    </w:p>
+    <w:p>
+      <w:pPr>
+        <w:rPr>
+          <w:i/>
+          <w:color w:val="FF0000"/>
+          <w:lang w:eastAsia="es-MX"/>
+        </w:rPr>
         <w:sectPr>
           <w:pgSz w:w="12240" w:h="15840"/>
           <w:pgMar w:top="1417" w:right="1701" w:bottom="1417" w:left="1701" w:header="708" w:footer="708" w:gutter="0"/>
@@ -17751,7 +17827,7 @@
           <w:lang w:eastAsia="es-MX"/>
         </w:rPr>
       </w:pPr>
-      <w:bookmarkStart w:id="15" w:name="_Toc478652797"/>
+      <w:bookmarkStart w:id="16" w:name="_Toc478652797"/>
       <w:r>
         <w:rPr>
           <w:lang w:eastAsia="es-MX"/>
@@ -17759,7 +17835,7 @@
         <w:lastRenderedPageBreak/>
         <w:t>Plan de pruebas</w:t>
       </w:r>
-      <w:bookmarkEnd w:id="15"/>
+      <w:bookmarkEnd w:id="16"/>
     </w:p>
     <w:p>
       <w:pPr>
@@ -17767,8 +17843,6 @@
           <w:lang w:eastAsia="es-MX"/>
         </w:rPr>
       </w:pPr>
-      <w:bookmarkStart w:id="16" w:name="_GoBack"/>
-      <w:bookmarkEnd w:id="16"/>
     </w:p>
     <w:p>
       <w:pPr>
@@ -17886,7 +17960,7 @@
                 <w:bCs/>
                 <w:noProof/>
               </w:rPr>
-              <w:t>34</w:t>
+              <w:t>35</w:t>
             </w:r>
             <w:r>
               <w:rPr>
@@ -19091,7 +19165,7 @@
     <w:rsid w:val="0016691B"/>
     <w:rsid w:val="00255445"/>
     <w:rsid w:val="00503300"/>
-    <w:rsid w:val="007C2D5B"/>
+    <w:rsid w:val="005C2A66"/>
     <w:rsid w:val="00844276"/>
     <w:rsid w:val="00A224B6"/>
     <w:rsid w:val="00D13917"/>
@@ -19844,7 +19918,7 @@
 </file>
 
 <file path=customXml/itemProps2.xml><?xml version="1.0" encoding="utf-8"?>
-<ds:datastoreItem xmlns:ds="http://schemas.openxmlformats.org/officeDocument/2006/customXml" ds:itemID="{863E1831-D5EC-47C3-81DD-0156B09C2608}">
+<ds:datastoreItem xmlns:ds="http://schemas.openxmlformats.org/officeDocument/2006/customXml" ds:itemID="{7EC53BE6-6E57-4282-A7E1-72530E3F16A1}">
   <ds:schemaRefs>
     <ds:schemaRef ds:uri="http://schemas.openxmlformats.org/officeDocument/2006/bibliography"/>
   </ds:schemaRefs>

</xml_diff>